<commit_message>
Pagina estatica borrador 1
</commit_message>
<xml_diff>
--- a/timeline_web.docx
+++ b/timeline_web.docx
@@ -159,6 +159,7 @@
           </mc:Fallback>
         </mc:AlternateContent>
       </w:r>
+      <w:bookmarkStart w:id="0" w:name="_GoBack"/>
       <w:r>
         <w:rPr>
           <w:noProof/>
@@ -226,6 +227,7 @@
           </wp:anchor>
         </w:drawing>
       </w:r>
+      <w:bookmarkEnd w:id="0"/>
       <w:r>
         <w:rPr>
           <w:noProof/>
@@ -741,43 +743,7 @@
                                   <w14:round/>
                                 </w14:textOutline>
                               </w:rPr>
-                              <w:t xml:space="preserve"> a las </w:t>
-                            </w:r>
-                            <w:proofErr w:type="spellStart"/>
-                            <w:r>
-                              <w:rPr>
-                                <w:color w:val="000000" w:themeColor="text1"/>
-                                <w:lang w:val="es-ES"/>
-                                <w14:shadow w14:blurRad="38100" w14:dist="19050" w14:dir="2700000" w14:sx="100000" w14:sy="100000" w14:kx="0" w14:ky="0" w14:algn="tl">
-                                  <w14:schemeClr w14:val="dk1">
-                                    <w14:alpha w14:val="60000"/>
-                                  </w14:schemeClr>
-                                </w14:shadow>
-                                <w14:textOutline w14:w="0" w14:cap="flat" w14:cmpd="sng" w14:algn="ctr">
-                                  <w14:noFill/>
-                                  <w14:prstDash w14:val="solid"/>
-                                  <w14:round/>
-                                </w14:textOutline>
-                              </w:rPr>
-                              <w:t>paginas</w:t>
-                            </w:r>
-                            <w:proofErr w:type="spellEnd"/>
-                            <w:r>
-                              <w:rPr>
-                                <w:color w:val="000000" w:themeColor="text1"/>
-                                <w:lang w:val="es-ES"/>
-                                <w14:shadow w14:blurRad="38100" w14:dist="19050" w14:dir="2700000" w14:sx="100000" w14:sy="100000" w14:kx="0" w14:ky="0" w14:algn="tl">
-                                  <w14:schemeClr w14:val="dk1">
-                                    <w14:alpha w14:val="60000"/>
-                                  </w14:schemeClr>
-                                </w14:shadow>
-                                <w14:textOutline w14:w="0" w14:cap="flat" w14:cmpd="sng" w14:algn="ctr">
-                                  <w14:noFill/>
-                                  <w14:prstDash w14:val="solid"/>
-                                  <w14:round/>
-                                </w14:textOutline>
-                              </w:rPr>
-                              <w:t xml:space="preserve"> web.</w:t>
+                              <w:t xml:space="preserve"> a las paginas web.</w:t>
                             </w:r>
                           </w:p>
                         </w:txbxContent>
@@ -2171,7 +2137,41 @@
                                   <w14:round/>
                                 </w14:textOutline>
                               </w:rPr>
-                              <w:t xml:space="preserve">Tim Berners lee desarrollo </w:t>
+                              <w:t>Tim Berners</w:t>
+                            </w:r>
+                            <w:r>
+                              <w:rPr>
+                                <w:color w:val="000000" w:themeColor="text1"/>
+                                <w:lang w:val="es-ES"/>
+                                <w14:shadow w14:blurRad="38100" w14:dist="19050" w14:dir="2700000" w14:sx="100000" w14:sy="100000" w14:kx="0" w14:ky="0" w14:algn="tl">
+                                  <w14:schemeClr w14:val="dk1">
+                                    <w14:alpha w14:val="60000"/>
+                                  </w14:schemeClr>
+                                </w14:shadow>
+                                <w14:textOutline w14:w="0" w14:cap="flat" w14:cmpd="sng" w14:algn="ctr">
+                                  <w14:noFill/>
+                                  <w14:prstDash w14:val="solid"/>
+                                  <w14:round/>
+                                </w14:textOutline>
+                              </w:rPr>
+                              <w:t>-L</w:t>
+                            </w:r>
+                            <w:r>
+                              <w:rPr>
+                                <w:color w:val="000000" w:themeColor="text1"/>
+                                <w:lang w:val="es-ES"/>
+                                <w14:shadow w14:blurRad="38100" w14:dist="19050" w14:dir="2700000" w14:sx="100000" w14:sy="100000" w14:kx="0" w14:ky="0" w14:algn="tl">
+                                  <w14:schemeClr w14:val="dk1">
+                                    <w14:alpha w14:val="60000"/>
+                                  </w14:schemeClr>
+                                </w14:shadow>
+                                <w14:textOutline w14:w="0" w14:cap="flat" w14:cmpd="sng" w14:algn="ctr">
+                                  <w14:noFill/>
+                                  <w14:prstDash w14:val="solid"/>
+                                  <w14:round/>
+                                </w14:textOutline>
+                              </w:rPr>
+                              <w:t xml:space="preserve">ee desarrollo </w:t>
                             </w:r>
                             <w:r>
                               <w:rPr>
@@ -2397,7 +2397,41 @@
                             <w14:round/>
                           </w14:textOutline>
                         </w:rPr>
-                        <w:t xml:space="preserve">Tim Berners lee desarrollo </w:t>
+                        <w:t>Tim Berners</w:t>
+                      </w:r>
+                      <w:r>
+                        <w:rPr>
+                          <w:color w:val="000000" w:themeColor="text1"/>
+                          <w:lang w:val="es-ES"/>
+                          <w14:shadow w14:blurRad="38100" w14:dist="19050" w14:dir="2700000" w14:sx="100000" w14:sy="100000" w14:kx="0" w14:ky="0" w14:algn="tl">
+                            <w14:schemeClr w14:val="dk1">
+                              <w14:alpha w14:val="60000"/>
+                            </w14:schemeClr>
+                          </w14:shadow>
+                          <w14:textOutline w14:w="0" w14:cap="flat" w14:cmpd="sng" w14:algn="ctr">
+                            <w14:noFill/>
+                            <w14:prstDash w14:val="solid"/>
+                            <w14:round/>
+                          </w14:textOutline>
+                        </w:rPr>
+                        <w:t>-L</w:t>
+                      </w:r>
+                      <w:r>
+                        <w:rPr>
+                          <w:color w:val="000000" w:themeColor="text1"/>
+                          <w:lang w:val="es-ES"/>
+                          <w14:shadow w14:blurRad="38100" w14:dist="19050" w14:dir="2700000" w14:sx="100000" w14:sy="100000" w14:kx="0" w14:ky="0" w14:algn="tl">
+                            <w14:schemeClr w14:val="dk1">
+                              <w14:alpha w14:val="60000"/>
+                            </w14:schemeClr>
+                          </w14:shadow>
+                          <w14:textOutline w14:w="0" w14:cap="flat" w14:cmpd="sng" w14:algn="ctr">
+                            <w14:noFill/>
+                            <w14:prstDash w14:val="solid"/>
+                            <w14:round/>
+                          </w14:textOutline>
+                        </w:rPr>
+                        <w:t xml:space="preserve">ee desarrollo </w:t>
                       </w:r>
                       <w:r>
                         <w:rPr>
@@ -2536,11 +2570,9 @@
           <w:sz w:val="23"/>
           <w:szCs w:val="23"/>
         </w:rPr>
-        <w:t>Aplicaciones web sin conexión: AppCache</w:t>
+        <w:t xml:space="preserve"> </w:t>
       </w:r>
     </w:p>
-    <w:bookmarkStart w:id="0" w:name="_GoBack"/>
-    <w:bookmarkEnd w:id="0"/>
     <w:p>
       <w:r>
         <w:rPr>
@@ -3587,43 +3619,7 @@
                                   <w14:round/>
                                 </w14:textOutline>
                               </w:rPr>
-                              <w:t xml:space="preserve">HTML4: agregando nuevas características y eliminando desorden que se </w:t>
-                            </w:r>
-                            <w:proofErr w:type="spellStart"/>
-                            <w:r>
-                              <w:rPr>
-                                <w:color w:val="000000" w:themeColor="text1"/>
-                                <w:lang w:val="es-ES"/>
-                                <w14:shadow w14:blurRad="38100" w14:dist="19050" w14:dir="2700000" w14:sx="100000" w14:sy="100000" w14:kx="0" w14:ky="0" w14:algn="tl">
-                                  <w14:schemeClr w14:val="dk1">
-                                    <w14:alpha w14:val="60000"/>
-                                  </w14:schemeClr>
-                                </w14:shadow>
-                                <w14:textOutline w14:w="0" w14:cap="flat" w14:cmpd="sng" w14:algn="ctr">
-                                  <w14:noFill/>
-                                  <w14:prstDash w14:val="solid"/>
-                                  <w14:round/>
-                                </w14:textOutline>
-                              </w:rPr>
-                              <w:t>genero</w:t>
-                            </w:r>
-                            <w:proofErr w:type="spellEnd"/>
-                            <w:r>
-                              <w:rPr>
-                                <w:color w:val="000000" w:themeColor="text1"/>
-                                <w:lang w:val="es-ES"/>
-                                <w14:shadow w14:blurRad="38100" w14:dist="19050" w14:dir="2700000" w14:sx="100000" w14:sy="100000" w14:kx="0" w14:ky="0" w14:algn="tl">
-                                  <w14:schemeClr w14:val="dk1">
-                                    <w14:alpha w14:val="60000"/>
-                                  </w14:schemeClr>
-                                </w14:shadow>
-                                <w14:textOutline w14:w="0" w14:cap="flat" w14:cmpd="sng" w14:algn="ctr">
-                                  <w14:noFill/>
-                                  <w14:prstDash w14:val="solid"/>
-                                  <w14:round/>
-                                </w14:textOutline>
-                              </w:rPr>
-                              <w:t xml:space="preserve"> entre html2-3.</w:t>
+                              <w:t>HTML4: agregando nuevas características y eliminando desorden que se genero entre html2-3.</w:t>
                             </w:r>
                           </w:p>
                         </w:txbxContent>
@@ -6928,7 +6924,7 @@
 </file>
 
 <file path=customXml/itemProps1.xml><?xml version="1.0" encoding="utf-8"?>
-<ds:datastoreItem xmlns:ds="http://schemas.openxmlformats.org/officeDocument/2006/customXml" ds:itemID="{77D6E686-2C5E-4CCE-ADA2-22B989F9DB27}">
+<ds:datastoreItem xmlns:ds="http://schemas.openxmlformats.org/officeDocument/2006/customXml" ds:itemID="{A1CE1CF8-AD0B-44E5-80CC-D4239B0870DD}">
   <ds:schemaRefs>
     <ds:schemaRef ds:uri="http://schemas.openxmlformats.org/officeDocument/2006/bibliography"/>
   </ds:schemaRefs>

</xml_diff>